<commit_message>
update docs one last time
</commit_message>
<xml_diff>
--- a/Documentation.docx
+++ b/Documentation.docx
@@ -1736,6 +1736,87 @@
     </w:p>
     <w:p>
       <w:pPr>
+        <w:rPr>
+          <w:rFonts w:ascii="Times New Roman" w:hAnsi="Times New Roman" w:cs="Times New Roman"/>
+          <w:sz w:val="24"/>
+          <w:szCs w:val="24"/>
+        </w:rPr>
+      </w:pPr>
+    </w:p>
+    <w:p>
+      <w:pPr>
+        <w:rPr>
+          <w:rFonts w:ascii="Times New Roman" w:hAnsi="Times New Roman" w:cs="Times New Roman"/>
+          <w:sz w:val="24"/>
+          <w:szCs w:val="24"/>
+        </w:rPr>
+      </w:pPr>
+    </w:p>
+    <w:p>
+      <w:pPr>
+        <w:rPr>
+          <w:rFonts w:ascii="Times New Roman" w:hAnsi="Times New Roman" w:cs="Times New Roman"/>
+          <w:sz w:val="24"/>
+          <w:szCs w:val="24"/>
+        </w:rPr>
+      </w:pPr>
+    </w:p>
+    <w:p>
+      <w:pPr>
+        <w:rPr>
+          <w:rFonts w:ascii="Times New Roman" w:hAnsi="Times New Roman" w:cs="Times New Roman"/>
+          <w:sz w:val="24"/>
+          <w:szCs w:val="24"/>
+        </w:rPr>
+      </w:pPr>
+    </w:p>
+    <w:p>
+      <w:pPr>
+        <w:rPr>
+          <w:rFonts w:ascii="Times New Roman" w:hAnsi="Times New Roman" w:cs="Times New Roman"/>
+          <w:sz w:val="24"/>
+          <w:szCs w:val="24"/>
+        </w:rPr>
+      </w:pPr>
+    </w:p>
+    <w:p>
+      <w:pPr>
+        <w:rPr>
+          <w:rFonts w:ascii="Times New Roman" w:hAnsi="Times New Roman" w:cs="Times New Roman"/>
+          <w:sz w:val="24"/>
+          <w:szCs w:val="24"/>
+        </w:rPr>
+      </w:pPr>
+    </w:p>
+    <w:p>
+      <w:pPr>
+        <w:rPr>
+          <w:rFonts w:ascii="Times New Roman" w:hAnsi="Times New Roman" w:cs="Times New Roman"/>
+          <w:sz w:val="24"/>
+          <w:szCs w:val="24"/>
+        </w:rPr>
+      </w:pPr>
+    </w:p>
+    <w:p>
+      <w:pPr>
+        <w:rPr>
+          <w:rFonts w:ascii="Times New Roman" w:hAnsi="Times New Roman" w:cs="Times New Roman"/>
+          <w:sz w:val="24"/>
+          <w:szCs w:val="24"/>
+        </w:rPr>
+      </w:pPr>
+    </w:p>
+    <w:p>
+      <w:pPr>
+        <w:rPr>
+          <w:rFonts w:ascii="Times New Roman" w:hAnsi="Times New Roman" w:cs="Times New Roman"/>
+          <w:sz w:val="24"/>
+          <w:szCs w:val="24"/>
+        </w:rPr>
+      </w:pPr>
+    </w:p>
+    <w:p>
+      <w:pPr>
         <w:jc w:val="center"/>
         <w:rPr>
           <w:rFonts w:ascii="Times New Roman" w:hAnsi="Times New Roman" w:cs="Times New Roman"/>
@@ -1751,6 +1832,813 @@
           <w:szCs w:val="52"/>
           <w:u w:val="single"/>
         </w:rPr>
+        <w:lastRenderedPageBreak/>
+        <w:t>Testing the Program</w:t>
+      </w:r>
+    </w:p>
+    <w:p>
+      <w:pPr>
+        <w:rPr>
+          <w:rFonts w:ascii="Times New Roman" w:hAnsi="Times New Roman" w:cs="Times New Roman"/>
+          <w:sz w:val="24"/>
+          <w:szCs w:val="24"/>
+        </w:rPr>
+      </w:pPr>
+      <w:r>
+        <w:rPr>
+          <w:rFonts w:ascii="Times New Roman" w:hAnsi="Times New Roman" w:cs="Times New Roman"/>
+          <w:sz w:val="24"/>
+          <w:szCs w:val="24"/>
+        </w:rPr>
+        <w:t>A list of input tests and their resulting output follows. The format of this list is: input -&gt; output.</w:t>
+      </w:r>
+      <w:r>
+        <w:rPr>
+          <w:rFonts w:ascii="Times New Roman" w:hAnsi="Times New Roman" w:cs="Times New Roman"/>
+          <w:sz w:val="24"/>
+          <w:szCs w:val="24"/>
+        </w:rPr>
+        <w:t xml:space="preserve"> These tests </w:t>
+      </w:r>
+      <w:r>
+        <w:rPr>
+          <w:rFonts w:ascii="Times New Roman" w:hAnsi="Times New Roman" w:cs="Times New Roman"/>
+          <w:sz w:val="24"/>
+          <w:szCs w:val="24"/>
+        </w:rPr>
+        <w:t>can</w:t>
+      </w:r>
+      <w:r>
+        <w:rPr>
+          <w:rFonts w:ascii="Times New Roman" w:hAnsi="Times New Roman" w:cs="Times New Roman"/>
+          <w:sz w:val="24"/>
+          <w:szCs w:val="24"/>
+        </w:rPr>
+        <w:t xml:space="preserve"> be automatically run by executing the MorseGUI_UnitTests.bat if you are on a Windows mach</w:t>
+      </w:r>
+      <w:bookmarkStart w:id="0" w:name="_GoBack"/>
+      <w:bookmarkEnd w:id="0"/>
+      <w:r>
+        <w:rPr>
+          <w:rFonts w:ascii="Times New Roman" w:hAnsi="Times New Roman" w:cs="Times New Roman"/>
+          <w:sz w:val="24"/>
+          <w:szCs w:val="24"/>
+        </w:rPr>
+        <w:t>ine. This will automatically generate a log of which unit tests passed and which failed in a file called unit_tests.log</w:t>
+      </w:r>
+      <w:r>
+        <w:rPr>
+          <w:rFonts w:ascii="Times New Roman" w:hAnsi="Times New Roman" w:cs="Times New Roman"/>
+          <w:sz w:val="24"/>
+          <w:szCs w:val="24"/>
+        </w:rPr>
+        <w:t>. This functionality is enabled by using the ‘—test’ argument specified in the section Advanced Functionality.</w:t>
+      </w:r>
+    </w:p>
+    <w:p>
+      <w:pPr>
+        <w:rPr>
+          <w:rFonts w:ascii="Times New Roman" w:hAnsi="Times New Roman" w:cs="Times New Roman"/>
+          <w:sz w:val="24"/>
+          <w:szCs w:val="24"/>
+        </w:rPr>
+      </w:pPr>
+      <w:r>
+        <w:rPr>
+          <w:rFonts w:ascii="Times New Roman" w:hAnsi="Times New Roman" w:cs="Times New Roman"/>
+          <w:sz w:val="24"/>
+          <w:szCs w:val="24"/>
+        </w:rPr>
+        <w:t>ENGLISH TO MORSE:</w:t>
+      </w:r>
+    </w:p>
+    <w:p>
+      <w:pPr>
+        <w:rPr>
+          <w:rFonts w:ascii="Times New Roman" w:hAnsi="Times New Roman" w:cs="Times New Roman"/>
+          <w:sz w:val="24"/>
+          <w:szCs w:val="24"/>
+        </w:rPr>
+      </w:pPr>
+      <w:r>
+        <w:rPr>
+          <w:rFonts w:ascii="Times New Roman" w:hAnsi="Times New Roman" w:cs="Times New Roman"/>
+          <w:sz w:val="24"/>
+          <w:szCs w:val="24"/>
+        </w:rPr>
+        <w:t xml:space="preserve">    rekt-9</w:t>
+      </w:r>
+      <w:r>
+        <w:rPr>
+          <w:rFonts w:ascii="Times New Roman" w:hAnsi="Times New Roman" w:cs="Times New Roman"/>
+          <w:sz w:val="24"/>
+          <w:szCs w:val="24"/>
+        </w:rPr>
+        <w:tab/>
+      </w:r>
+      <w:r>
+        <w:rPr>
+          <w:rFonts w:ascii="Times New Roman" w:hAnsi="Times New Roman" w:cs="Times New Roman"/>
+          <w:sz w:val="24"/>
+          <w:szCs w:val="24"/>
+        </w:rPr>
+        <w:tab/>
+      </w:r>
+      <w:r>
+        <w:rPr>
+          <w:rFonts w:ascii="Times New Roman" w:hAnsi="Times New Roman" w:cs="Times New Roman"/>
+          <w:sz w:val="24"/>
+          <w:szCs w:val="24"/>
+        </w:rPr>
+        <w:tab/>
+      </w:r>
+      <w:r>
+        <w:rPr>
+          <w:rFonts w:ascii="Times New Roman" w:hAnsi="Times New Roman" w:cs="Times New Roman"/>
+          <w:sz w:val="24"/>
+          <w:szCs w:val="24"/>
+        </w:rPr>
+        <w:tab/>
+      </w:r>
+      <w:r>
+        <w:rPr>
+          <w:rFonts w:ascii="Times New Roman" w:hAnsi="Times New Roman" w:cs="Times New Roman"/>
+          <w:sz w:val="24"/>
+          <w:szCs w:val="24"/>
+        </w:rPr>
+        <w:t>-&gt;      .-. . -.- - -....- ----.</w:t>
+      </w:r>
+    </w:p>
+    <w:p>
+      <w:pPr>
+        <w:rPr>
+          <w:rFonts w:ascii="Times New Roman" w:hAnsi="Times New Roman" w:cs="Times New Roman"/>
+          <w:sz w:val="24"/>
+          <w:szCs w:val="24"/>
+        </w:rPr>
+      </w:pPr>
+      <w:r>
+        <w:rPr>
+          <w:rFonts w:ascii="Times New Roman" w:hAnsi="Times New Roman" w:cs="Times New Roman"/>
+          <w:sz w:val="24"/>
+          <w:szCs w:val="24"/>
+        </w:rPr>
+        <w:t xml:space="preserve">    *(#mcx 3)Ps; ;.</w:t>
+      </w:r>
+      <w:r>
+        <w:rPr>
+          <w:rFonts w:ascii="Times New Roman" w:hAnsi="Times New Roman" w:cs="Times New Roman"/>
+          <w:sz w:val="24"/>
+          <w:szCs w:val="24"/>
+        </w:rPr>
+        <w:tab/>
+      </w:r>
+      <w:r>
+        <w:rPr>
+          <w:rFonts w:ascii="Times New Roman" w:hAnsi="Times New Roman" w:cs="Times New Roman"/>
+          <w:sz w:val="24"/>
+          <w:szCs w:val="24"/>
+        </w:rPr>
+        <w:tab/>
+      </w:r>
+      <w:r>
+        <w:rPr>
+          <w:rFonts w:ascii="Times New Roman" w:hAnsi="Times New Roman" w:cs="Times New Roman"/>
+          <w:sz w:val="24"/>
+          <w:szCs w:val="24"/>
+        </w:rPr>
+        <w:tab/>
+      </w:r>
+      <w:r>
+        <w:rPr>
+          <w:rFonts w:ascii="Times New Roman" w:hAnsi="Times New Roman" w:cs="Times New Roman"/>
+          <w:sz w:val="24"/>
+          <w:szCs w:val="24"/>
+        </w:rPr>
+        <w:t>-&gt;      ERROR: Unknown symbols:[* #]</w:t>
+      </w:r>
+    </w:p>
+    <w:p>
+      <w:pPr>
+        <w:ind w:firstLine="270"/>
+        <w:rPr>
+          <w:rFonts w:ascii="Times New Roman" w:hAnsi="Times New Roman" w:cs="Times New Roman"/>
+          <w:sz w:val="24"/>
+          <w:szCs w:val="24"/>
+        </w:rPr>
+      </w:pPr>
+      <w:hyperlink r:id="rId7" w:history="1">
+        <w:r>
+          <w:rPr>
+            <w:rStyle w:val="Hyperlink"/>
+            <w:rFonts w:ascii="Times New Roman" w:hAnsi="Times New Roman" w:cs="Times New Roman"/>
+            <w:sz w:val="24"/>
+            <w:szCs w:val="24"/>
+          </w:rPr>
+          <w:t>hey_haha@gmail.com</w:t>
+        </w:r>
+      </w:hyperlink>
+      <w:r>
+        <w:rPr>
+          <w:rFonts w:ascii="Times New Roman" w:hAnsi="Times New Roman" w:cs="Times New Roman"/>
+          <w:sz w:val="24"/>
+          <w:szCs w:val="24"/>
+        </w:rPr>
+        <w:tab/>
+      </w:r>
+      <w:r>
+        <w:rPr>
+          <w:rFonts w:ascii="Times New Roman" w:hAnsi="Times New Roman" w:cs="Times New Roman"/>
+          <w:sz w:val="24"/>
+          <w:szCs w:val="24"/>
+        </w:rPr>
+        <w:tab/>
+      </w:r>
+      <w:r>
+        <w:rPr>
+          <w:rFonts w:ascii="Times New Roman" w:hAnsi="Times New Roman" w:cs="Times New Roman"/>
+          <w:sz w:val="24"/>
+          <w:szCs w:val="24"/>
+        </w:rPr>
+        <w:t>-&gt;      ERROR: Unknown symbols:[@]</w:t>
+      </w:r>
+    </w:p>
+    <w:p>
+      <w:pPr>
+        <w:ind w:firstLine="270"/>
+        <w:rPr>
+          <w:rFonts w:ascii="Times New Roman" w:hAnsi="Times New Roman" w:cs="Times New Roman"/>
+          <w:sz w:val="24"/>
+          <w:szCs w:val="24"/>
+        </w:rPr>
+      </w:pPr>
+      <w:r>
+        <w:rPr>
+          <w:rFonts w:ascii="Times New Roman" w:hAnsi="Times New Roman" w:cs="Times New Roman"/>
+          <w:sz w:val="24"/>
+          <w:szCs w:val="24"/>
+        </w:rPr>
+        <w:t>this worked right?</w:t>
+      </w:r>
+      <w:r>
+        <w:rPr>
+          <w:rFonts w:ascii="Times New Roman" w:hAnsi="Times New Roman" w:cs="Times New Roman"/>
+          <w:sz w:val="24"/>
+          <w:szCs w:val="24"/>
+        </w:rPr>
+        <w:tab/>
+      </w:r>
+      <w:r>
+        <w:rPr>
+          <w:rFonts w:ascii="Times New Roman" w:hAnsi="Times New Roman" w:cs="Times New Roman"/>
+          <w:sz w:val="24"/>
+          <w:szCs w:val="24"/>
+        </w:rPr>
+        <w:tab/>
+      </w:r>
+      <w:r>
+        <w:rPr>
+          <w:rFonts w:ascii="Times New Roman" w:hAnsi="Times New Roman" w:cs="Times New Roman"/>
+          <w:sz w:val="24"/>
+          <w:szCs w:val="24"/>
+        </w:rPr>
+        <w:tab/>
+      </w:r>
+      <w:r>
+        <w:rPr>
+          <w:rFonts w:ascii="Times New Roman" w:hAnsi="Times New Roman" w:cs="Times New Roman"/>
+          <w:sz w:val="24"/>
+          <w:szCs w:val="24"/>
+        </w:rPr>
+        <w:t>-&gt;      - .... .. ... / .-- --- .-. -.- . -.. / .-. .. --. .... - ..--..</w:t>
+      </w:r>
+    </w:p>
+    <w:p>
+      <w:pPr>
+        <w:ind w:firstLine="270"/>
+        <w:rPr>
+          <w:rFonts w:ascii="Times New Roman" w:hAnsi="Times New Roman" w:cs="Times New Roman"/>
+          <w:sz w:val="24"/>
+          <w:szCs w:val="24"/>
+        </w:rPr>
+      </w:pPr>
+      <w:r>
+        <w:rPr>
+          <w:rFonts w:ascii="Times New Roman" w:hAnsi="Times New Roman" w:cs="Times New Roman"/>
+          <w:sz w:val="24"/>
+          <w:szCs w:val="24"/>
+        </w:rPr>
+        <w:t>Eli Furland</w:t>
+      </w:r>
+      <w:r>
+        <w:rPr>
+          <w:rFonts w:ascii="Times New Roman" w:hAnsi="Times New Roman" w:cs="Times New Roman"/>
+          <w:sz w:val="24"/>
+          <w:szCs w:val="24"/>
+        </w:rPr>
+        <w:tab/>
+      </w:r>
+      <w:r>
+        <w:rPr>
+          <w:rFonts w:ascii="Times New Roman" w:hAnsi="Times New Roman" w:cs="Times New Roman"/>
+          <w:sz w:val="24"/>
+          <w:szCs w:val="24"/>
+        </w:rPr>
+        <w:tab/>
+      </w:r>
+      <w:r>
+        <w:rPr>
+          <w:rFonts w:ascii="Times New Roman" w:hAnsi="Times New Roman" w:cs="Times New Roman"/>
+          <w:sz w:val="24"/>
+          <w:szCs w:val="24"/>
+        </w:rPr>
+        <w:tab/>
+      </w:r>
+      <w:r>
+        <w:rPr>
+          <w:rFonts w:ascii="Times New Roman" w:hAnsi="Times New Roman" w:cs="Times New Roman"/>
+          <w:sz w:val="24"/>
+          <w:szCs w:val="24"/>
+        </w:rPr>
+        <w:tab/>
+      </w:r>
+      <w:r>
+        <w:rPr>
+          <w:rFonts w:ascii="Times New Roman" w:hAnsi="Times New Roman" w:cs="Times New Roman"/>
+          <w:sz w:val="24"/>
+          <w:szCs w:val="24"/>
+        </w:rPr>
+        <w:t>-&gt;      . .-.. .. / ..-. ..- .-. .-.. .- -. -..</w:t>
+      </w:r>
+    </w:p>
+    <w:p>
+      <w:pPr>
+        <w:ind w:firstLine="270"/>
+        <w:rPr>
+          <w:rFonts w:ascii="Times New Roman" w:hAnsi="Times New Roman" w:cs="Times New Roman"/>
+          <w:sz w:val="24"/>
+          <w:szCs w:val="24"/>
+        </w:rPr>
+      </w:pPr>
+      <w:r>
+        <w:rPr>
+          <w:rFonts w:ascii="Times New Roman" w:hAnsi="Times New Roman" w:cs="Times New Roman"/>
+          <w:sz w:val="24"/>
+          <w:szCs w:val="24"/>
+        </w:rPr>
+        <w:t xml:space="preserve">    </w:t>
+      </w:r>
+    </w:p>
+    <w:p>
+      <w:pPr>
+        <w:spacing w:line="240" w:lineRule="auto"/>
+        <w:ind w:left="4320" w:hanging="4050"/>
+        <w:contextualSpacing/>
+        <w:rPr>
+          <w:rFonts w:ascii="Times New Roman" w:hAnsi="Times New Roman" w:cs="Times New Roman"/>
+          <w:sz w:val="24"/>
+          <w:szCs w:val="24"/>
+        </w:rPr>
+      </w:pPr>
+      <w:r>
+        <w:rPr>
+          <w:rFonts w:ascii="Times New Roman" w:hAnsi="Times New Roman" w:cs="Times New Roman"/>
+          <w:sz w:val="24"/>
+          <w:szCs w:val="24"/>
+        </w:rPr>
+        <w:t>Multiple Lines S</w:t>
+      </w:r>
+      <w:r>
+        <w:rPr>
+          <w:rFonts w:ascii="Times New Roman" w:hAnsi="Times New Roman" w:cs="Times New Roman"/>
+          <w:sz w:val="24"/>
+          <w:szCs w:val="24"/>
+        </w:rPr>
+        <w:t xml:space="preserve">hould Work!                    </w:t>
+      </w:r>
+      <w:r>
+        <w:rPr>
+          <w:rFonts w:ascii="Times New Roman" w:hAnsi="Times New Roman" w:cs="Times New Roman"/>
+          <w:sz w:val="24"/>
+          <w:szCs w:val="24"/>
+        </w:rPr>
+        <w:t>-- ..- .-.. - .. .--. .-.. . / .-.. .. -. . ... / ... .... --- ..- .-.. -.. / .-- --- .-. -.- ---.</w:t>
+      </w:r>
+    </w:p>
+    <w:p>
+      <w:pPr>
+        <w:tabs>
+          <w:tab w:val="left" w:pos="3600"/>
+        </w:tabs>
+        <w:spacing w:line="240" w:lineRule="auto"/>
+        <w:ind w:left="3780" w:hanging="3510"/>
+        <w:contextualSpacing/>
+        <w:rPr>
+          <w:rFonts w:ascii="Times New Roman" w:hAnsi="Times New Roman" w:cs="Times New Roman"/>
+          <w:sz w:val="24"/>
+          <w:szCs w:val="24"/>
+        </w:rPr>
+      </w:pPr>
+      <w:r>
+        <w:rPr>
+          <w:rFonts w:ascii="Times New Roman" w:hAnsi="Times New Roman" w:cs="Times New Roman"/>
+          <w:sz w:val="24"/>
+          <w:szCs w:val="24"/>
+        </w:rPr>
+        <w:t xml:space="preserve">Right?  </w:t>
+      </w:r>
+      <w:r>
+        <w:rPr>
+          <w:rFonts w:ascii="Times New Roman" w:hAnsi="Times New Roman" w:cs="Times New Roman"/>
+          <w:sz w:val="24"/>
+          <w:szCs w:val="24"/>
+        </w:rPr>
+        <w:t xml:space="preserve">                               </w:t>
+      </w:r>
+      <w:r>
+        <w:rPr>
+          <w:rFonts w:ascii="Times New Roman" w:hAnsi="Times New Roman" w:cs="Times New Roman"/>
+          <w:sz w:val="24"/>
+          <w:szCs w:val="24"/>
+        </w:rPr>
+        <w:tab/>
+      </w:r>
+      <w:r>
+        <w:rPr>
+          <w:rFonts w:ascii="Times New Roman" w:hAnsi="Times New Roman" w:cs="Times New Roman"/>
+          <w:sz w:val="24"/>
+          <w:szCs w:val="24"/>
+        </w:rPr>
+        <w:t xml:space="preserve">-&gt;     </w:t>
+      </w:r>
+      <w:r>
+        <w:rPr>
+          <w:rFonts w:ascii="Times New Roman" w:hAnsi="Times New Roman" w:cs="Times New Roman"/>
+          <w:sz w:val="24"/>
+          <w:szCs w:val="24"/>
+        </w:rPr>
+        <w:t xml:space="preserve">   </w:t>
+      </w:r>
+      <w:r>
+        <w:rPr>
+          <w:rFonts w:ascii="Times New Roman" w:hAnsi="Times New Roman" w:cs="Times New Roman"/>
+          <w:sz w:val="24"/>
+          <w:szCs w:val="24"/>
+        </w:rPr>
+        <w:t xml:space="preserve">.-. .. --. .... - ..--.. </w:t>
+      </w:r>
+    </w:p>
+    <w:p>
+      <w:pPr>
+        <w:spacing w:line="240" w:lineRule="auto"/>
+        <w:ind w:firstLine="270"/>
+        <w:contextualSpacing/>
+        <w:rPr>
+          <w:rFonts w:ascii="Times New Roman" w:hAnsi="Times New Roman" w:cs="Times New Roman"/>
+          <w:sz w:val="24"/>
+          <w:szCs w:val="24"/>
+        </w:rPr>
+      </w:pPr>
+      <w:r>
+        <w:rPr>
+          <w:rFonts w:ascii="Times New Roman" w:hAnsi="Times New Roman" w:cs="Times New Roman"/>
+          <w:sz w:val="24"/>
+          <w:szCs w:val="24"/>
+        </w:rPr>
+        <w:t xml:space="preserve">They Do Right?                                 </w:t>
+      </w:r>
+      <w:r>
+        <w:rPr>
+          <w:rFonts w:ascii="Times New Roman" w:hAnsi="Times New Roman" w:cs="Times New Roman"/>
+          <w:sz w:val="24"/>
+          <w:szCs w:val="24"/>
+        </w:rPr>
+        <w:tab/>
+      </w:r>
+      <w:r>
+        <w:rPr>
+          <w:rFonts w:ascii="Times New Roman" w:hAnsi="Times New Roman" w:cs="Times New Roman"/>
+          <w:sz w:val="24"/>
+          <w:szCs w:val="24"/>
+        </w:rPr>
+        <w:t>- .... . -.-- / -.. --- / .-. .. --. .... - ..--..</w:t>
+      </w:r>
+    </w:p>
+    <w:p>
+      <w:pPr>
+        <w:rPr>
+          <w:rFonts w:ascii="Times New Roman" w:hAnsi="Times New Roman" w:cs="Times New Roman"/>
+          <w:sz w:val="24"/>
+          <w:szCs w:val="24"/>
+        </w:rPr>
+      </w:pPr>
+      <w:r>
+        <w:rPr>
+          <w:rFonts w:ascii="Times New Roman" w:hAnsi="Times New Roman" w:cs="Times New Roman"/>
+          <w:sz w:val="24"/>
+          <w:szCs w:val="24"/>
+        </w:rPr>
+        <w:t xml:space="preserve">    </w:t>
+      </w:r>
+    </w:p>
+    <w:p>
+      <w:pPr>
+        <w:rPr>
+          <w:rFonts w:ascii="Times New Roman" w:hAnsi="Times New Roman" w:cs="Times New Roman"/>
+          <w:sz w:val="24"/>
+          <w:szCs w:val="24"/>
+        </w:rPr>
+      </w:pPr>
+    </w:p>
+    <w:p>
+      <w:pPr>
+        <w:rPr>
+          <w:rFonts w:ascii="Times New Roman" w:hAnsi="Times New Roman" w:cs="Times New Roman"/>
+          <w:sz w:val="24"/>
+          <w:szCs w:val="24"/>
+        </w:rPr>
+      </w:pPr>
+      <w:r>
+        <w:rPr>
+          <w:rFonts w:ascii="Times New Roman" w:hAnsi="Times New Roman" w:cs="Times New Roman"/>
+          <w:sz w:val="24"/>
+          <w:szCs w:val="24"/>
+        </w:rPr>
+        <w:t>MORSE TO ENGLISH:</w:t>
+      </w:r>
+    </w:p>
+    <w:p>
+      <w:pPr>
+        <w:rPr>
+          <w:rFonts w:ascii="Times New Roman" w:hAnsi="Times New Roman" w:cs="Times New Roman"/>
+          <w:sz w:val="24"/>
+          <w:szCs w:val="24"/>
+        </w:rPr>
+      </w:pPr>
+      <w:r>
+        <w:rPr>
+          <w:rFonts w:ascii="Times New Roman" w:hAnsi="Times New Roman" w:cs="Times New Roman"/>
+          <w:sz w:val="24"/>
+          <w:szCs w:val="24"/>
+        </w:rPr>
+        <w:t xml:space="preserve">    -- --- .-. ... . / - --- / . -. --. .-.. .. ... .... / .. ... / .- .-.. ... --- / --. --- --- -..</w:t>
+      </w:r>
+    </w:p>
+    <w:p>
+      <w:pPr>
+        <w:tabs>
+          <w:tab w:val="left" w:pos="3780"/>
+        </w:tabs>
+        <w:ind w:left="3600" w:hanging="720"/>
+        <w:rPr>
+          <w:rFonts w:ascii="Times New Roman" w:hAnsi="Times New Roman" w:cs="Times New Roman"/>
+          <w:sz w:val="24"/>
+          <w:szCs w:val="24"/>
+        </w:rPr>
+      </w:pPr>
+      <w:r>
+        <w:rPr>
+          <w:rFonts w:ascii="Times New Roman" w:hAnsi="Times New Roman" w:cs="Times New Roman"/>
+          <w:sz w:val="24"/>
+          <w:szCs w:val="24"/>
+        </w:rPr>
+        <w:tab/>
+      </w:r>
+      <w:r>
+        <w:rPr>
+          <w:rFonts w:ascii="Times New Roman" w:hAnsi="Times New Roman" w:cs="Times New Roman"/>
+          <w:sz w:val="24"/>
+          <w:szCs w:val="24"/>
+        </w:rPr>
+        <w:t>-&gt;      MORSE TO ENGLISH IS ALSO GOOD</w:t>
+      </w:r>
+    </w:p>
+    <w:p>
+      <w:pPr>
+        <w:rPr>
+          <w:rFonts w:ascii="Times New Roman" w:hAnsi="Times New Roman" w:cs="Times New Roman"/>
+          <w:sz w:val="24"/>
+          <w:szCs w:val="24"/>
+        </w:rPr>
+      </w:pPr>
+    </w:p>
+    <w:p>
+      <w:pPr>
+        <w:rPr>
+          <w:rFonts w:ascii="Times New Roman" w:hAnsi="Times New Roman" w:cs="Times New Roman"/>
+          <w:sz w:val="24"/>
+          <w:szCs w:val="24"/>
+        </w:rPr>
+      </w:pPr>
+      <w:r>
+        <w:rPr>
+          <w:rFonts w:ascii="Times New Roman" w:hAnsi="Times New Roman" w:cs="Times New Roman"/>
+          <w:sz w:val="24"/>
+          <w:szCs w:val="24"/>
+        </w:rPr>
+        <w:t xml:space="preserve">    -- ..- .-.. - .. .-.. .. -. . ...               </w:t>
+      </w:r>
+      <w:r>
+        <w:rPr>
+          <w:rFonts w:ascii="Times New Roman" w:hAnsi="Times New Roman" w:cs="Times New Roman"/>
+          <w:sz w:val="24"/>
+          <w:szCs w:val="24"/>
+        </w:rPr>
+        <w:tab/>
+        <w:t xml:space="preserve">          </w:t>
+      </w:r>
+      <w:r>
+        <w:rPr>
+          <w:rFonts w:ascii="Times New Roman" w:hAnsi="Times New Roman" w:cs="Times New Roman"/>
+          <w:sz w:val="24"/>
+          <w:szCs w:val="24"/>
+        </w:rPr>
+        <w:t>MULTILINES</w:t>
+      </w:r>
+    </w:p>
+    <w:p>
+      <w:pPr>
+        <w:tabs>
+          <w:tab w:val="left" w:pos="3600"/>
+        </w:tabs>
+        <w:ind w:left="3600" w:hanging="3600"/>
+        <w:rPr>
+          <w:rFonts w:ascii="Times New Roman" w:hAnsi="Times New Roman" w:cs="Times New Roman"/>
+          <w:sz w:val="24"/>
+          <w:szCs w:val="24"/>
+        </w:rPr>
+      </w:pPr>
+      <w:r>
+        <w:rPr>
+          <w:rFonts w:ascii="Times New Roman" w:hAnsi="Times New Roman" w:cs="Times New Roman"/>
+          <w:sz w:val="24"/>
+          <w:szCs w:val="24"/>
+        </w:rPr>
+        <w:t xml:space="preserve">    .- .-. .                                </w:t>
+      </w:r>
+      <w:r>
+        <w:rPr>
+          <w:rFonts w:ascii="Times New Roman" w:hAnsi="Times New Roman" w:cs="Times New Roman"/>
+          <w:sz w:val="24"/>
+          <w:szCs w:val="24"/>
+        </w:rPr>
+        <w:tab/>
+      </w:r>
+      <w:r>
+        <w:rPr>
+          <w:rFonts w:ascii="Times New Roman" w:hAnsi="Times New Roman" w:cs="Times New Roman"/>
+          <w:sz w:val="24"/>
+          <w:szCs w:val="24"/>
+        </w:rPr>
+        <w:t>-&gt;      ARE</w:t>
+      </w:r>
+    </w:p>
+    <w:p>
+      <w:pPr>
+        <w:ind w:left="4230" w:hanging="4230"/>
+        <w:rPr>
+          <w:rFonts w:ascii="Times New Roman" w:hAnsi="Times New Roman" w:cs="Times New Roman"/>
+          <w:sz w:val="24"/>
+          <w:szCs w:val="24"/>
+        </w:rPr>
+      </w:pPr>
+      <w:r>
+        <w:rPr>
+          <w:rFonts w:ascii="Times New Roman" w:hAnsi="Times New Roman" w:cs="Times New Roman"/>
+          <w:sz w:val="24"/>
+          <w:szCs w:val="24"/>
+        </w:rPr>
+        <w:t xml:space="preserve">    -.-. --- --- .-..                              </w:t>
+      </w:r>
+      <w:r>
+        <w:rPr>
+          <w:rFonts w:ascii="Times New Roman" w:hAnsi="Times New Roman" w:cs="Times New Roman"/>
+          <w:sz w:val="24"/>
+          <w:szCs w:val="24"/>
+        </w:rPr>
+        <w:t xml:space="preserve">                </w:t>
+      </w:r>
+      <w:r>
+        <w:rPr>
+          <w:rFonts w:ascii="Times New Roman" w:hAnsi="Times New Roman" w:cs="Times New Roman"/>
+          <w:sz w:val="24"/>
+          <w:szCs w:val="24"/>
+        </w:rPr>
+        <w:t>COOL</w:t>
+      </w:r>
+    </w:p>
+    <w:p>
+      <w:pPr>
+        <w:rPr>
+          <w:rFonts w:ascii="Times New Roman" w:hAnsi="Times New Roman" w:cs="Times New Roman"/>
+          <w:sz w:val="24"/>
+          <w:szCs w:val="24"/>
+        </w:rPr>
+      </w:pPr>
+      <w:r>
+        <w:rPr>
+          <w:rFonts w:ascii="Times New Roman" w:hAnsi="Times New Roman" w:cs="Times New Roman"/>
+          <w:sz w:val="24"/>
+          <w:szCs w:val="24"/>
+        </w:rPr>
+        <w:t xml:space="preserve">    </w:t>
+      </w:r>
+      <w:proofErr w:type="spellStart"/>
+      <w:r>
+        <w:rPr>
+          <w:rFonts w:ascii="Times New Roman" w:hAnsi="Times New Roman" w:cs="Times New Roman"/>
+          <w:sz w:val="24"/>
+          <w:szCs w:val="24"/>
+        </w:rPr>
+        <w:t>asdfasd</w:t>
+      </w:r>
+      <w:r>
+        <w:rPr>
+          <w:rFonts w:ascii="Times New Roman" w:hAnsi="Times New Roman" w:cs="Times New Roman"/>
+          <w:sz w:val="24"/>
+          <w:szCs w:val="24"/>
+        </w:rPr>
+        <w:t>fasfd</w:t>
+      </w:r>
+      <w:proofErr w:type="spellEnd"/>
+      <w:r>
+        <w:rPr>
+          <w:rFonts w:ascii="Times New Roman" w:hAnsi="Times New Roman" w:cs="Times New Roman"/>
+          <w:sz w:val="24"/>
+          <w:szCs w:val="24"/>
+        </w:rPr>
+        <w:t xml:space="preserve"> blah           </w:t>
+      </w:r>
+      <w:r>
+        <w:rPr>
+          <w:rFonts w:ascii="Times New Roman" w:hAnsi="Times New Roman" w:cs="Times New Roman"/>
+          <w:sz w:val="24"/>
+          <w:szCs w:val="24"/>
+        </w:rPr>
+        <w:tab/>
+      </w:r>
+      <w:r>
+        <w:rPr>
+          <w:rFonts w:ascii="Times New Roman" w:hAnsi="Times New Roman" w:cs="Times New Roman"/>
+          <w:sz w:val="24"/>
+          <w:szCs w:val="24"/>
+        </w:rPr>
+        <w:tab/>
+      </w:r>
+      <w:r>
+        <w:rPr>
+          <w:rFonts w:ascii="Times New Roman" w:hAnsi="Times New Roman" w:cs="Times New Roman"/>
+          <w:sz w:val="24"/>
+          <w:szCs w:val="24"/>
+        </w:rPr>
+        <w:t>-&gt;      ERROR: Unknown symbols:[</w:t>
+      </w:r>
+      <w:proofErr w:type="spellStart"/>
+      <w:r>
+        <w:rPr>
+          <w:rFonts w:ascii="Times New Roman" w:hAnsi="Times New Roman" w:cs="Times New Roman"/>
+          <w:sz w:val="24"/>
+          <w:szCs w:val="24"/>
+        </w:rPr>
+        <w:t>asdfasdfasdf</w:t>
+      </w:r>
+      <w:proofErr w:type="spellEnd"/>
+      <w:r>
+        <w:rPr>
+          <w:rFonts w:ascii="Times New Roman" w:hAnsi="Times New Roman" w:cs="Times New Roman"/>
+          <w:sz w:val="24"/>
+          <w:szCs w:val="24"/>
+        </w:rPr>
+        <w:t xml:space="preserve"> blah]</w:t>
+      </w:r>
+    </w:p>
+    <w:p>
+      <w:pPr>
+        <w:rPr>
+          <w:rFonts w:ascii="Times New Roman" w:hAnsi="Times New Roman" w:cs="Times New Roman"/>
+          <w:sz w:val="24"/>
+          <w:szCs w:val="24"/>
+        </w:rPr>
+      </w:pPr>
+    </w:p>
+    <w:p>
+      <w:pPr>
+        <w:jc w:val="center"/>
+        <w:rPr>
+          <w:rFonts w:ascii="Times New Roman" w:hAnsi="Times New Roman" w:cs="Times New Roman"/>
+          <w:sz w:val="52"/>
+          <w:szCs w:val="52"/>
+          <w:u w:val="single"/>
+        </w:rPr>
+      </w:pPr>
+      <w:r>
+        <w:rPr>
+          <w:rFonts w:ascii="Times New Roman" w:hAnsi="Times New Roman" w:cs="Times New Roman"/>
+          <w:sz w:val="52"/>
+          <w:szCs w:val="52"/>
+          <w:u w:val="single"/>
+        </w:rPr>
+        <w:lastRenderedPageBreak/>
         <w:t>Concerns and Issues</w:t>
       </w:r>
     </w:p>
@@ -1767,7 +2655,7 @@
         </w:rPr>
         <w:t xml:space="preserve">Any concerns and issues encountered while using the program can be reported at </w:t>
       </w:r>
-      <w:hyperlink r:id="rId7" w:history="1">
+      <w:hyperlink r:id="rId8" w:history="1">
         <w:r>
           <w:rPr>
             <w:rStyle w:val="Hyperlink"/>
@@ -2061,6 +2949,192 @@
       <w:color w:val="0000FF" w:themeColor="hyperlink"/>
       <w:u w:val="single"/>
     </w:rPr>
+  </w:style>
+</w:styles>
+</file>
+
+<file path=word/stylesWithEffects.xml><?xml version="1.0" encoding="utf-8"?>
+<w:styles xmlns:wpc="http://schemas.microsoft.com/office/word/2010/wordprocessingCanvas" xmlns:mo="http://schemas.microsoft.com/office/mac/office/2008/main" xmlns:mc="http://schemas.openxmlformats.org/markup-compatibility/2006" xmlns:mv="urn:schemas-microsoft-com:mac:vml" xmlns:o="urn:schemas-microsoft-com:office:office" xmlns:r="http://schemas.openxmlformats.org/officeDocument/2006/relationships" xmlns:m="http://schemas.openxmlformats.org/officeDocument/2006/math" xmlns:v="urn:schemas-microsoft-com:vml" xmlns:wp14="http://schemas.microsoft.com/office/word/2010/wordprocessingDrawing" xmlns:wp="http://schemas.openxmlformats.org/drawingml/2006/wordprocessingDrawing" xmlns:w10="urn:schemas-microsoft-com:office:word" xmlns:w="http://schemas.openxmlformats.org/wordprocessingml/2006/main" xmlns:w14="http://schemas.microsoft.com/office/word/2010/wordml" xmlns:wpg="http://schemas.microsoft.com/office/word/2010/wordprocessingGroup" xmlns:wpi="http://schemas.microsoft.com/office/word/2010/wordprocessingInk" xmlns:wne="http://schemas.microsoft.com/office/word/2006/wordml" xmlns:wps="http://schemas.microsoft.com/office/word/2010/wordprocessingShape" mc:Ignorable="w14 wp14">
+  <w:docDefaults>
+    <w:rPrDefault>
+      <w:rPr>
+        <w:rFonts w:asciiTheme="minorHAnsi" w:eastAsiaTheme="minorEastAsia" w:hAnsiTheme="minorHAnsi" w:cstheme="minorBidi"/>
+        <w:sz w:val="24"/>
+        <w:szCs w:val="24"/>
+        <w:lang w:val="en-US" w:eastAsia="ja-JP" w:bidi="ar-SA"/>
+      </w:rPr>
+    </w:rPrDefault>
+    <w:pPrDefault/>
+  </w:docDefaults>
+  <w:latentStyles w:defLockedState="0" w:defUIPriority="99" w:defSemiHidden="1" w:defUnhideWhenUsed="1" w:defQFormat="0" w:count="276">
+    <w:lsdException w:name="Normal" w:semiHidden="0" w:uiPriority="0" w:unhideWhenUsed="0" w:qFormat="1"/>
+    <w:lsdException w:name="heading 1" w:semiHidden="0" w:uiPriority="9" w:unhideWhenUsed="0" w:qFormat="1"/>
+    <w:lsdException w:name="heading 2" w:uiPriority="9" w:qFormat="1"/>
+    <w:lsdException w:name="heading 3" w:uiPriority="9" w:qFormat="1"/>
+    <w:lsdException w:name="heading 4" w:uiPriority="9" w:qFormat="1"/>
+    <w:lsdException w:name="heading 5" w:uiPriority="9" w:qFormat="1"/>
+    <w:lsdException w:name="heading 6" w:uiPriority="9" w:qFormat="1"/>
+    <w:lsdException w:name="heading 7" w:uiPriority="9" w:qFormat="1"/>
+    <w:lsdException w:name="heading 8" w:uiPriority="9" w:qFormat="1"/>
+    <w:lsdException w:name="heading 9" w:uiPriority="9" w:qFormat="1"/>
+    <w:lsdException w:name="toc 1" w:uiPriority="39"/>
+    <w:lsdException w:name="toc 2" w:uiPriority="39"/>
+    <w:lsdException w:name="toc 3" w:uiPriority="39"/>
+    <w:lsdException w:name="toc 4" w:uiPriority="39"/>
+    <w:lsdException w:name="toc 5" w:uiPriority="39"/>
+    <w:lsdException w:name="toc 6" w:uiPriority="39"/>
+    <w:lsdException w:name="toc 7" w:uiPriority="39"/>
+    <w:lsdException w:name="toc 8" w:uiPriority="39"/>
+    <w:lsdException w:name="toc 9" w:uiPriority="39"/>
+    <w:lsdException w:name="caption" w:uiPriority="35" w:qFormat="1"/>
+    <w:lsdException w:name="Title" w:semiHidden="0" w:uiPriority="10" w:unhideWhenUsed="0" w:qFormat="1"/>
+    <w:lsdException w:name="Default Paragraph Font" w:uiPriority="1"/>
+    <w:lsdException w:name="Subtitle" w:semiHidden="0" w:uiPriority="11" w:unhideWhenUsed="0" w:qFormat="1"/>
+    <w:lsdException w:name="Strong" w:semiHidden="0" w:uiPriority="22" w:unhideWhenUsed="0" w:qFormat="1"/>
+    <w:lsdException w:name="Emphasis" w:semiHidden="0" w:uiPriority="20" w:unhideWhenUsed="0" w:qFormat="1"/>
+    <w:lsdException w:name="Table Grid" w:semiHidden="0" w:uiPriority="59" w:unhideWhenUsed="0"/>
+    <w:lsdException w:name="Placeholder Text" w:unhideWhenUsed="0"/>
+    <w:lsdException w:name="No Spacing" w:semiHidden="0" w:uiPriority="1" w:unhideWhenUsed="0" w:qFormat="1"/>
+    <w:lsdException w:name="Light Shading" w:semiHidden="0" w:uiPriority="60" w:unhideWhenUsed="0"/>
+    <w:lsdException w:name="Light List" w:semiHidden="0" w:uiPriority="61" w:unhideWhenUsed="0"/>
+    <w:lsdException w:name="Light Grid" w:semiHidden="0" w:uiPriority="62" w:unhideWhenUsed="0"/>
+    <w:lsdException w:name="Medium Shading 1" w:semiHidden="0" w:uiPriority="63" w:unhideWhenUsed="0"/>
+    <w:lsdException w:name="Medium Shading 2" w:semiHidden="0" w:uiPriority="64" w:unhideWhenUsed="0"/>
+    <w:lsdException w:name="Medium List 1" w:semiHidden="0" w:uiPriority="65" w:unhideWhenUsed="0"/>
+    <w:lsdException w:name="Medium List 2" w:semiHidden="0" w:uiPriority="66" w:unhideWhenUsed="0"/>
+    <w:lsdException w:name="Medium Grid 1" w:semiHidden="0" w:uiPriority="67" w:unhideWhenUsed="0"/>
+    <w:lsdException w:name="Medium Grid 2" w:semiHidden="0" w:uiPriority="68" w:unhideWhenUsed="0"/>
+    <w:lsdException w:name="Medium Grid 3" w:semiHidden="0" w:uiPriority="69" w:unhideWhenUsed="0"/>
+    <w:lsdException w:name="Dark List" w:semiHidden="0" w:uiPriority="70" w:unhideWhenUsed="0"/>
+    <w:lsdException w:name="Colorful Shading" w:semiHidden="0" w:uiPriority="71" w:unhideWhenUsed="0"/>
+    <w:lsdException w:name="Colorful List" w:semiHidden="0" w:uiPriority="72" w:unhideWhenUsed="0"/>
+    <w:lsdException w:name="Colorful Grid" w:semiHidden="0" w:uiPriority="73" w:unhideWhenUsed="0"/>
+    <w:lsdException w:name="Light Shading Accent 1" w:semiHidden="0" w:uiPriority="60" w:unhideWhenUsed="0"/>
+    <w:lsdException w:name="Light List Accent 1" w:semiHidden="0" w:uiPriority="61" w:unhideWhenUsed="0"/>
+    <w:lsdException w:name="Light Grid Accent 1" w:semiHidden="0" w:uiPriority="62" w:unhideWhenUsed="0"/>
+    <w:lsdException w:name="Medium Shading 1 Accent 1" w:semiHidden="0" w:uiPriority="63" w:unhideWhenUsed="0"/>
+    <w:lsdException w:name="Medium Shading 2 Accent 1" w:semiHidden="0" w:uiPriority="64" w:unhideWhenUsed="0"/>
+    <w:lsdException w:name="Medium List 1 Accent 1" w:semiHidden="0" w:uiPriority="65" w:unhideWhenUsed="0"/>
+    <w:lsdException w:name="Revision" w:unhideWhenUsed="0"/>
+    <w:lsdException w:name="List Paragraph" w:semiHidden="0" w:uiPriority="34" w:unhideWhenUsed="0" w:qFormat="1"/>
+    <w:lsdException w:name="Quote" w:semiHidden="0" w:uiPriority="29" w:unhideWhenUsed="0" w:qFormat="1"/>
+    <w:lsdException w:name="Intense Quote" w:semiHidden="0" w:uiPriority="30" w:unhideWhenUsed="0" w:qFormat="1"/>
+    <w:lsdException w:name="Medium List 2 Accent 1" w:semiHidden="0" w:uiPriority="66" w:unhideWhenUsed="0"/>
+    <w:lsdException w:name="Medium Grid 1 Accent 1" w:semiHidden="0" w:uiPriority="67" w:unhideWhenUsed="0"/>
+    <w:lsdException w:name="Medium Grid 2 Accent 1" w:semiHidden="0" w:uiPriority="68" w:unhideWhenUsed="0"/>
+    <w:lsdException w:name="Medium Grid 3 Accent 1" w:semiHidden="0" w:uiPriority="69" w:unhideWhenUsed="0"/>
+    <w:lsdException w:name="Dark List Accent 1" w:semiHidden="0" w:uiPriority="70" w:unhideWhenUsed="0"/>
+    <w:lsdException w:name="Colorful Shading Accent 1" w:semiHidden="0" w:uiPriority="71" w:unhideWhenUsed="0"/>
+    <w:lsdException w:name="Colorful List Accent 1" w:semiHidden="0" w:uiPriority="72" w:unhideWhenUsed="0"/>
+    <w:lsdException w:name="Colorful Grid Accent 1" w:semiHidden="0" w:uiPriority="73" w:unhideWhenUsed="0"/>
+    <w:lsdException w:name="Light Shading Accent 2" w:semiHidden="0" w:uiPriority="60" w:unhideWhenUsed="0"/>
+    <w:lsdException w:name="Light List Accent 2" w:semiHidden="0" w:uiPriority="61" w:unhideWhenUsed="0"/>
+    <w:lsdException w:name="Light Grid Accent 2" w:semiHidden="0" w:uiPriority="62" w:unhideWhenUsed="0"/>
+    <w:lsdException w:name="Medium Shading 1 Accent 2" w:semiHidden="0" w:uiPriority="63" w:unhideWhenUsed="0"/>
+    <w:lsdException w:name="Medium Shading 2 Accent 2" w:semiHidden="0" w:uiPriority="64" w:unhideWhenUsed="0"/>
+    <w:lsdException w:name="Medium List 1 Accent 2" w:semiHidden="0" w:uiPriority="65" w:unhideWhenUsed="0"/>
+    <w:lsdException w:name="Medium List 2 Accent 2" w:semiHidden="0" w:uiPriority="66" w:unhideWhenUsed="0"/>
+    <w:lsdException w:name="Medium Grid 1 Accent 2" w:semiHidden="0" w:uiPriority="67" w:unhideWhenUsed="0"/>
+    <w:lsdException w:name="Medium Grid 2 Accent 2" w:semiHidden="0" w:uiPriority="68" w:unhideWhenUsed="0"/>
+    <w:lsdException w:name="Medium Grid 3 Accent 2" w:semiHidden="0" w:uiPriority="69" w:unhideWhenUsed="0"/>
+    <w:lsdException w:name="Dark List Accent 2" w:semiHidden="0" w:uiPriority="70" w:unhideWhenUsed="0"/>
+    <w:lsdException w:name="Colorful Shading Accent 2" w:semiHidden="0" w:uiPriority="71" w:unhideWhenUsed="0"/>
+    <w:lsdException w:name="Colorful List Accent 2" w:semiHidden="0" w:uiPriority="72" w:unhideWhenUsed="0"/>
+    <w:lsdException w:name="Colorful Grid Accent 2" w:semiHidden="0" w:uiPriority="73" w:unhideWhenUsed="0"/>
+    <w:lsdException w:name="Light Shading Accent 3" w:semiHidden="0" w:uiPriority="60" w:unhideWhenUsed="0"/>
+    <w:lsdException w:name="Light List Accent 3" w:semiHidden="0" w:uiPriority="61" w:unhideWhenUsed="0"/>
+    <w:lsdException w:name="Light Grid Accent 3" w:semiHidden="0" w:uiPriority="62" w:unhideWhenUsed="0"/>
+    <w:lsdException w:name="Medium Shading 1 Accent 3" w:semiHidden="0" w:uiPriority="63" w:unhideWhenUsed="0"/>
+    <w:lsdException w:name="Medium Shading 2 Accent 3" w:semiHidden="0" w:uiPriority="64" w:unhideWhenUsed="0"/>
+    <w:lsdException w:name="Medium List 1 Accent 3" w:semiHidden="0" w:uiPriority="65" w:unhideWhenUsed="0"/>
+    <w:lsdException w:name="Medium List 2 Accent 3" w:semiHidden="0" w:uiPriority="66" w:unhideWhenUsed="0"/>
+    <w:lsdException w:name="Medium Grid 1 Accent 3" w:semiHidden="0" w:uiPriority="67" w:unhideWhenUsed="0"/>
+    <w:lsdException w:name="Medium Grid 2 Accent 3" w:semiHidden="0" w:uiPriority="68" w:unhideWhenUsed="0"/>
+    <w:lsdException w:name="Medium Grid 3 Accent 3" w:semiHidden="0" w:uiPriority="69" w:unhideWhenUsed="0"/>
+    <w:lsdException w:name="Dark List Accent 3" w:semiHidden="0" w:uiPriority="70" w:unhideWhenUsed="0"/>
+    <w:lsdException w:name="Colorful Shading Accent 3" w:semiHidden="0" w:uiPriority="71" w:unhideWhenUsed="0"/>
+    <w:lsdException w:name="Colorful List Accent 3" w:semiHidden="0" w:uiPriority="72" w:unhideWhenUsed="0"/>
+    <w:lsdException w:name="Colorful Grid Accent 3" w:semiHidden="0" w:uiPriority="73" w:unhideWhenUsed="0"/>
+    <w:lsdException w:name="Light Shading Accent 4" w:semiHidden="0" w:uiPriority="60" w:unhideWhenUsed="0"/>
+    <w:lsdException w:name="Light List Accent 4" w:semiHidden="0" w:uiPriority="61" w:unhideWhenUsed="0"/>
+    <w:lsdException w:name="Light Grid Accent 4" w:semiHidden="0" w:uiPriority="62" w:unhideWhenUsed="0"/>
+    <w:lsdException w:name="Medium Shading 1 Accent 4" w:semiHidden="0" w:uiPriority="63" w:unhideWhenUsed="0"/>
+    <w:lsdException w:name="Medium Shading 2 Accent 4" w:semiHidden="0" w:uiPriority="64" w:unhideWhenUsed="0"/>
+    <w:lsdException w:name="Medium List 1 Accent 4" w:semiHidden="0" w:uiPriority="65" w:unhideWhenUsed="0"/>
+    <w:lsdException w:name="Medium List 2 Accent 4" w:semiHidden="0" w:uiPriority="66" w:unhideWhenUsed="0"/>
+    <w:lsdException w:name="Medium Grid 1 Accent 4" w:semiHidden="0" w:uiPriority="67" w:unhideWhenUsed="0"/>
+    <w:lsdException w:name="Medium Grid 2 Accent 4" w:semiHidden="0" w:uiPriority="68" w:unhideWhenUsed="0"/>
+    <w:lsdException w:name="Medium Grid 3 Accent 4" w:semiHidden="0" w:uiPriority="69" w:unhideWhenUsed="0"/>
+    <w:lsdException w:name="Dark List Accent 4" w:semiHidden="0" w:uiPriority="70" w:unhideWhenUsed="0"/>
+    <w:lsdException w:name="Colorful Shading Accent 4" w:semiHidden="0" w:uiPriority="71" w:unhideWhenUsed="0"/>
+    <w:lsdException w:name="Colorful List Accent 4" w:semiHidden="0" w:uiPriority="72" w:unhideWhenUsed="0"/>
+    <w:lsdException w:name="Colorful Grid Accent 4" w:semiHidden="0" w:uiPriority="73" w:unhideWhenUsed="0"/>
+    <w:lsdException w:name="Light Shading Accent 5" w:semiHidden="0" w:uiPriority="60" w:unhideWhenUsed="0"/>
+    <w:lsdException w:name="Light List Accent 5" w:semiHidden="0" w:uiPriority="61" w:unhideWhenUsed="0"/>
+    <w:lsdException w:name="Light Grid Accent 5" w:semiHidden="0" w:uiPriority="62" w:unhideWhenUsed="0"/>
+    <w:lsdException w:name="Medium Shading 1 Accent 5" w:semiHidden="0" w:uiPriority="63" w:unhideWhenUsed="0"/>
+    <w:lsdException w:name="Medium Shading 2 Accent 5" w:semiHidden="0" w:uiPriority="64" w:unhideWhenUsed="0"/>
+    <w:lsdException w:name="Medium List 1 Accent 5" w:semiHidden="0" w:uiPriority="65" w:unhideWhenUsed="0"/>
+    <w:lsdException w:name="Medium List 2 Accent 5" w:semiHidden="0" w:uiPriority="66" w:unhideWhenUsed="0"/>
+    <w:lsdException w:name="Medium Grid 1 Accent 5" w:semiHidden="0" w:uiPriority="67" w:unhideWhenUsed="0"/>
+    <w:lsdException w:name="Medium Grid 2 Accent 5" w:semiHidden="0" w:uiPriority="68" w:unhideWhenUsed="0"/>
+    <w:lsdException w:name="Medium Grid 3 Accent 5" w:semiHidden="0" w:uiPriority="69" w:unhideWhenUsed="0"/>
+    <w:lsdException w:name="Dark List Accent 5" w:semiHidden="0" w:uiPriority="70" w:unhideWhenUsed="0"/>
+    <w:lsdException w:name="Colorful Shading Accent 5" w:semiHidden="0" w:uiPriority="71" w:unhideWhenUsed="0"/>
+    <w:lsdException w:name="Colorful List Accent 5" w:semiHidden="0" w:uiPriority="72" w:unhideWhenUsed="0"/>
+    <w:lsdException w:name="Colorful Grid Accent 5" w:semiHidden="0" w:uiPriority="73" w:unhideWhenUsed="0"/>
+    <w:lsdException w:name="Light Shading Accent 6" w:semiHidden="0" w:uiPriority="60" w:unhideWhenUsed="0"/>
+    <w:lsdException w:name="Light List Accent 6" w:semiHidden="0" w:uiPriority="61" w:unhideWhenUsed="0"/>
+    <w:lsdException w:name="Light Grid Accent 6" w:semiHidden="0" w:uiPriority="62" w:unhideWhenUsed="0"/>
+    <w:lsdException w:name="Medium Shading 1 Accent 6" w:semiHidden="0" w:uiPriority="63" w:unhideWhenUsed="0"/>
+    <w:lsdException w:name="Medium Shading 2 Accent 6" w:semiHidden="0" w:uiPriority="64" w:unhideWhenUsed="0"/>
+    <w:lsdException w:name="Medium List 1 Accent 6" w:semiHidden="0" w:uiPriority="65" w:unhideWhenUsed="0"/>
+    <w:lsdException w:name="Medium List 2 Accent 6" w:semiHidden="0" w:uiPriority="66" w:unhideWhenUsed="0"/>
+    <w:lsdException w:name="Medium Grid 1 Accent 6" w:semiHidden="0" w:uiPriority="67" w:unhideWhenUsed="0"/>
+    <w:lsdException w:name="Medium Grid 2 Accent 6" w:semiHidden="0" w:uiPriority="68" w:unhideWhenUsed="0"/>
+    <w:lsdException w:name="Medium Grid 3 Accent 6" w:semiHidden="0" w:uiPriority="69" w:unhideWhenUsed="0"/>
+    <w:lsdException w:name="Dark List Accent 6" w:semiHidden="0" w:uiPriority="70" w:unhideWhenUsed="0"/>
+    <w:lsdException w:name="Colorful Shading Accent 6" w:semiHidden="0" w:uiPriority="71" w:unhideWhenUsed="0"/>
+    <w:lsdException w:name="Colorful List Accent 6" w:semiHidden="0" w:uiPriority="72" w:unhideWhenUsed="0"/>
+    <w:lsdException w:name="Colorful Grid Accent 6" w:semiHidden="0" w:uiPriority="73" w:unhideWhenUsed="0"/>
+    <w:lsdException w:name="Subtle Emphasis" w:semiHidden="0" w:uiPriority="19" w:unhideWhenUsed="0" w:qFormat="1"/>
+    <w:lsdException w:name="Intense Emphasis" w:semiHidden="0" w:uiPriority="21" w:unhideWhenUsed="0" w:qFormat="1"/>
+    <w:lsdException w:name="Subtle Reference" w:semiHidden="0" w:uiPriority="31" w:unhideWhenUsed="0" w:qFormat="1"/>
+    <w:lsdException w:name="Intense Reference" w:semiHidden="0" w:uiPriority="32" w:unhideWhenUsed="0" w:qFormat="1"/>
+    <w:lsdException w:name="Book Title" w:semiHidden="0" w:uiPriority="33" w:unhideWhenUsed="0" w:qFormat="1"/>
+    <w:lsdException w:name="Bibliography" w:uiPriority="37"/>
+    <w:lsdException w:name="TOC Heading" w:uiPriority="39" w:qFormat="1"/>
+  </w:latentStyles>
+  <w:style w:type="paragraph" w:default="1" w:styleId="Normal">
+    <w:name w:val="Normal"/>
+    <w:qFormat/>
+  </w:style>
+  <w:style w:type="character" w:default="1" w:styleId="DefaultParagraphFont">
+    <w:name w:val="Default Paragraph Font"/>
+    <w:uiPriority w:val="1"/>
+    <w:semiHidden/>
+    <w:unhideWhenUsed/>
+  </w:style>
+  <w:style w:type="table" w:default="1" w:styleId="TableNormal">
+    <w:name w:val="Normal Table"/>
+    <w:uiPriority w:val="99"/>
+    <w:semiHidden/>
+    <w:unhideWhenUsed/>
+    <w:tblPr>
+      <w:tblInd w:w="0" w:type="dxa"/>
+      <w:tblCellMar>
+        <w:top w:w="0" w:type="dxa"/>
+        <w:left w:w="108" w:type="dxa"/>
+        <w:bottom w:w="0" w:type="dxa"/>
+        <w:right w:w="108" w:type="dxa"/>
+      </w:tblCellMar>
+    </w:tblPr>
+  </w:style>
+  <w:style w:type="numbering" w:default="1" w:styleId="NoList">
+    <w:name w:val="No List"/>
+    <w:uiPriority w:val="99"/>
+    <w:semiHidden/>
+    <w:unhideWhenUsed/>
   </w:style>
 </w:styles>
 </file>

</xml_diff>